<commit_message>
added class diagram/design stuff
</commit_message>
<xml_diff>
--- a/CSS370/Final Cheat Sheet.docx
+++ b/CSS370/Final Cheat Sheet.docx
@@ -142,10 +142,46 @@
       <w:r>
         <w:rPr>
           <w:rFonts w:ascii="Times New Roman" w:eastAsia="Times New Roman" w:hAnsi="Times New Roman" w:cs="Times New Roman"/>
-          <w:sz w:val="16"/>
-          <w:szCs w:val="16"/>
-        </w:rPr>
-        <w:t>Actor: anything external to the program that interacts with the program</w:t>
+          <w:b/>
+          <w:bCs/>
+          <w:sz w:val="16"/>
+          <w:szCs w:val="16"/>
+        </w:rPr>
+        <w:t>Actor</w:t>
+      </w:r>
+      <w:r>
+        <w:rPr>
+          <w:rFonts w:ascii="Times New Roman" w:eastAsia="Times New Roman" w:hAnsi="Times New Roman" w:cs="Times New Roman"/>
+          <w:sz w:val="16"/>
+          <w:szCs w:val="16"/>
+        </w:rPr>
+        <w:t>: anything external to the program that interacts with the program</w:t>
+      </w:r>
+      <w:r>
+        <w:rPr>
+          <w:rFonts w:ascii="Times New Roman" w:eastAsia="Times New Roman" w:hAnsi="Times New Roman" w:cs="Times New Roman"/>
+          <w:sz w:val="16"/>
+          <w:szCs w:val="16"/>
+        </w:rPr>
+        <w:t xml:space="preserve"> // </w:t>
+      </w:r>
+      <w:r>
+        <w:rPr>
+          <w:rFonts w:ascii="Times New Roman" w:eastAsia="Times New Roman" w:hAnsi="Times New Roman" w:cs="Times New Roman"/>
+          <w:b/>
+          <w:bCs/>
+          <w:sz w:val="16"/>
+          <w:szCs w:val="16"/>
+        </w:rPr>
+        <w:t>Use case</w:t>
+      </w:r>
+      <w:r>
+        <w:rPr>
+          <w:rFonts w:ascii="Times New Roman" w:eastAsia="Times New Roman" w:hAnsi="Times New Roman" w:cs="Times New Roman"/>
+          <w:sz w:val="16"/>
+          <w:szCs w:val="16"/>
+        </w:rPr>
+        <w:t>: Provides value to actors</w:t>
       </w:r>
     </w:p>
     <w:p>
@@ -167,73 +203,59 @@
           <w:sz w:val="16"/>
           <w:szCs w:val="16"/>
         </w:rPr>
-        <w:t>Use case: Provides value to actors</w:t>
-      </w:r>
-    </w:p>
-    <w:p>
-      <w:pPr>
-        <w:numPr>
-          <w:ilvl w:val="1"/>
-          <w:numId w:val="3"/>
-        </w:numPr>
-        <w:ind w:left="504"/>
+        <w:t>Interaction</w:t>
+      </w:r>
+      <w:r>
         <w:rPr>
           <w:rFonts w:ascii="Times New Roman" w:eastAsia="Times New Roman" w:hAnsi="Times New Roman" w:cs="Times New Roman"/>
           <w:sz w:val="16"/>
           <w:szCs w:val="16"/>
         </w:rPr>
-      </w:pPr>
+        <w:t xml:space="preserve"> // </w:t>
+      </w:r>
       <w:r>
         <w:rPr>
           <w:rFonts w:ascii="Times New Roman" w:eastAsia="Times New Roman" w:hAnsi="Times New Roman" w:cs="Times New Roman"/>
-          <w:sz w:val="16"/>
-          <w:szCs w:val="16"/>
-        </w:rPr>
-        <w:t>Interaction</w:t>
-      </w:r>
-    </w:p>
-    <w:p>
-      <w:pPr>
-        <w:numPr>
-          <w:ilvl w:val="1"/>
-          <w:numId w:val="3"/>
-        </w:numPr>
-        <w:ind w:left="504"/>
+          <w:b/>
+          <w:bCs/>
+          <w:sz w:val="16"/>
+          <w:szCs w:val="16"/>
+        </w:rPr>
+        <w:t>Relationship between use cases</w:t>
+      </w:r>
+      <w:r>
         <w:rPr>
           <w:rFonts w:ascii="Times New Roman" w:eastAsia="Times New Roman" w:hAnsi="Times New Roman" w:cs="Times New Roman"/>
           <w:sz w:val="16"/>
           <w:szCs w:val="16"/>
         </w:rPr>
-      </w:pPr>
+        <w:t>: include, extend, inheritance</w:t>
+      </w:r>
       <w:r>
         <w:rPr>
           <w:rFonts w:ascii="Times New Roman" w:eastAsia="Times New Roman" w:hAnsi="Times New Roman" w:cs="Times New Roman"/>
           <w:sz w:val="16"/>
           <w:szCs w:val="16"/>
         </w:rPr>
-        <w:t>Relationship between use cases: include, extend, inheritance</w:t>
-      </w:r>
-    </w:p>
-    <w:p>
-      <w:pPr>
-        <w:numPr>
-          <w:ilvl w:val="1"/>
-          <w:numId w:val="3"/>
-        </w:numPr>
-        <w:ind w:left="504"/>
+        <w:t xml:space="preserve"> // </w:t>
+      </w:r>
+      <w:r>
         <w:rPr>
           <w:rFonts w:ascii="Times New Roman" w:eastAsia="Times New Roman" w:hAnsi="Times New Roman" w:cs="Times New Roman"/>
-          <w:sz w:val="16"/>
-          <w:szCs w:val="16"/>
-        </w:rPr>
-      </w:pPr>
+          <w:b/>
+          <w:bCs/>
+          <w:sz w:val="16"/>
+          <w:szCs w:val="16"/>
+        </w:rPr>
+        <w:t>Relationship between actors</w:t>
+      </w:r>
       <w:r>
         <w:rPr>
           <w:rFonts w:ascii="Times New Roman" w:eastAsia="Times New Roman" w:hAnsi="Times New Roman" w:cs="Times New Roman"/>
           <w:sz w:val="16"/>
           <w:szCs w:val="16"/>
         </w:rPr>
-        <w:t>Relationship between actors: inheritance</w:t>
+        <w:t>: inheritance</w:t>
       </w:r>
     </w:p>
     <w:p>
@@ -2084,35 +2106,7 @@
           <w:sz w:val="16"/>
           <w:szCs w:val="16"/>
         </w:rPr>
-        <w:t>Level 0 (Context diagram) - system level (only one process, no storage)</w:t>
-      </w:r>
-      <w:r>
-        <w:rPr>
-          <w:sz w:val="16"/>
-          <w:szCs w:val="16"/>
-        </w:rPr>
-        <w:t xml:space="preserve"> / </w:t>
-      </w:r>
-      <w:r>
-        <w:rPr>
-          <w:sz w:val="16"/>
-          <w:szCs w:val="16"/>
-        </w:rPr>
-        <w:t>Level 1</w:t>
-      </w:r>
-      <w:r>
-        <w:rPr>
-          <w:sz w:val="16"/>
-          <w:szCs w:val="16"/>
-        </w:rPr>
-        <w:t xml:space="preserve"> / </w:t>
-      </w:r>
-      <w:r>
-        <w:rPr>
-          <w:sz w:val="16"/>
-          <w:szCs w:val="16"/>
-        </w:rPr>
-        <w:t>etc.</w:t>
+        <w:t>Level 0 (Context diagram) - system level (only one process, no storage) / Level 1 / etc.</w:t>
       </w:r>
     </w:p>
     <w:p>
@@ -2217,50 +2211,22 @@
           <w:sz w:val="16"/>
           <w:szCs w:val="16"/>
         </w:rPr>
-        <w:t>No black hole (all in, no out)</w:t>
-      </w:r>
-      <w:r>
-        <w:rPr>
-          <w:sz w:val="16"/>
-          <w:szCs w:val="16"/>
-        </w:rPr>
-        <w:t>/</w:t>
-      </w:r>
-      <w:r>
-        <w:rPr>
-          <w:sz w:val="16"/>
-          <w:szCs w:val="16"/>
-        </w:rPr>
-        <w:t>no white hole (no in, all out)</w:t>
-      </w:r>
-    </w:p>
-    <w:p>
-      <w:pPr>
-        <w:rPr>
-          <w:sz w:val="16"/>
-          <w:szCs w:val="16"/>
-        </w:rPr>
-      </w:pPr>
-      <w:r>
-        <w:rPr>
-          <w:sz w:val="16"/>
-          <w:szCs w:val="16"/>
-        </w:rPr>
-        <w:t xml:space="preserve">Add numbers to </w:t>
-      </w:r>
-      <w:r>
-        <w:rPr>
-          <w:sz w:val="16"/>
-          <w:szCs w:val="16"/>
-        </w:rPr>
-        <w:t>processes</w:t>
-      </w:r>
-      <w:r>
-        <w:rPr>
-          <w:sz w:val="16"/>
-          <w:szCs w:val="16"/>
-        </w:rPr>
-        <w:t xml:space="preserve"> for tracking across levels (in the same level, no order)</w:t>
+        <w:t>No black hole (all in, no out)/no white hole (no in, all out)</w:t>
+      </w:r>
+    </w:p>
+    <w:p>
+      <w:pPr>
+        <w:rPr>
+          <w:sz w:val="16"/>
+          <w:szCs w:val="16"/>
+        </w:rPr>
+      </w:pPr>
+      <w:r>
+        <w:rPr>
+          <w:sz w:val="16"/>
+          <w:szCs w:val="16"/>
+        </w:rPr>
+        <w:t>Add numbers to processes for tracking across levels (in the same level, no order)</w:t>
       </w:r>
       <w:r>
         <w:rPr>
@@ -2408,21 +2374,7 @@
           <w:sz w:val="16"/>
           <w:szCs w:val="16"/>
         </w:rPr>
-        <w:t>Identify objects (view, entities)</w:t>
-      </w:r>
-      <w:r>
-        <w:rPr>
-          <w:sz w:val="16"/>
-          <w:szCs w:val="16"/>
-        </w:rPr>
-        <w:t>/</w:t>
-      </w:r>
-      <w:r>
-        <w:rPr>
-          <w:sz w:val="16"/>
-          <w:szCs w:val="16"/>
-        </w:rPr>
-        <w:t>processes (controllers) needed to implement the use case</w:t>
+        <w:t>Identify objects (view, entities)/processes (controllers) needed to implement the use case</w:t>
       </w:r>
     </w:p>
     <w:p>
@@ -2486,28 +2438,7 @@
           <w:sz w:val="16"/>
           <w:szCs w:val="16"/>
         </w:rPr>
-        <w:t xml:space="preserve"> objects</w:t>
-      </w:r>
-      <w:r>
-        <w:rPr>
-          <w:sz w:val="16"/>
-          <w:szCs w:val="16"/>
-        </w:rPr>
-        <w:t xml:space="preserve"> (</w:t>
-      </w:r>
-      <w:r>
-        <w:rPr>
-          <w:sz w:val="16"/>
-          <w:szCs w:val="16"/>
-        </w:rPr>
-        <w:t>What various actors use to interact with the system</w:t>
-      </w:r>
-      <w:r>
-        <w:rPr>
-          <w:sz w:val="16"/>
-          <w:szCs w:val="16"/>
-        </w:rPr>
-        <w:t>; e.g</w:t>
+        <w:t xml:space="preserve"> objects (What various actors use to interact with the system; e.g</w:t>
       </w:r>
       <w:r>
         <w:rPr>
@@ -2516,8 +2447,6 @@
         </w:rPr>
         <w:t>.</w:t>
       </w:r>
-      <w:bookmarkStart w:id="0" w:name="_GoBack"/>
-      <w:bookmarkEnd w:id="0"/>
       <w:r>
         <w:rPr>
           <w:sz w:val="16"/>
@@ -2553,56 +2482,7 @@
           <w:sz w:val="16"/>
           <w:szCs w:val="16"/>
         </w:rPr>
-        <w:t xml:space="preserve"> objects</w:t>
-      </w:r>
-      <w:r>
-        <w:rPr>
-          <w:sz w:val="16"/>
-          <w:szCs w:val="16"/>
-        </w:rPr>
-        <w:t xml:space="preserve"> (</w:t>
-      </w:r>
-      <w:r>
-        <w:rPr>
-          <w:sz w:val="16"/>
-          <w:szCs w:val="16"/>
-        </w:rPr>
-        <w:t xml:space="preserve">temporary </w:t>
-      </w:r>
-      <w:r>
-        <w:rPr>
-          <w:sz w:val="16"/>
-          <w:szCs w:val="16"/>
-        </w:rPr>
-        <w:t>&amp;</w:t>
-      </w:r>
-      <w:r>
-        <w:rPr>
-          <w:sz w:val="16"/>
-          <w:szCs w:val="16"/>
-        </w:rPr>
-        <w:t xml:space="preserve"> persistent data that are used/generated by the system</w:t>
-      </w:r>
-      <w:r>
-        <w:rPr>
-          <w:sz w:val="16"/>
-          <w:szCs w:val="16"/>
-        </w:rPr>
-        <w:t xml:space="preserve"> e.g. </w:t>
-      </w:r>
-      <w:r>
-        <w:rPr>
-          <w:sz w:val="16"/>
-          <w:szCs w:val="16"/>
-        </w:rPr>
-        <w:t>temporary data structures, database tables</w:t>
-      </w:r>
-      <w:r>
-        <w:rPr>
-          <w:sz w:val="16"/>
-          <w:szCs w:val="16"/>
-        </w:rPr>
-        <w:t xml:space="preserve">) // </w:t>
+        <w:t xml:space="preserve"> objects (temporary &amp; persistent data that are used/generated by the system e.g. temporary data structures, database tables) // </w:t>
       </w:r>
       <w:r>
         <w:rPr>
@@ -2618,28 +2498,7 @@
           <w:sz w:val="16"/>
           <w:szCs w:val="16"/>
         </w:rPr>
-        <w:t xml:space="preserve"> object</w:t>
-      </w:r>
-      <w:r>
-        <w:rPr>
-          <w:sz w:val="16"/>
-          <w:szCs w:val="16"/>
-        </w:rPr>
-        <w:t xml:space="preserve"> (</w:t>
-      </w:r>
-      <w:r>
-        <w:rPr>
-          <w:sz w:val="16"/>
-          <w:szCs w:val="16"/>
-        </w:rPr>
-        <w:t>To state loosely the ones that facilitate interactions between the above</w:t>
-      </w:r>
-      <w:r>
-        <w:rPr>
-          <w:sz w:val="16"/>
-          <w:szCs w:val="16"/>
-        </w:rPr>
-        <w:t>)</w:t>
+        <w:t xml:space="preserve"> object (To state loosely the ones that facilitate interactions between the above)</w:t>
       </w:r>
     </w:p>
     <w:p>
@@ -2669,23 +2528,20 @@
         <w:pStyle w:val="NormalWeb"/>
         <w:spacing w:before="0" w:beforeAutospacing="0" w:after="0" w:afterAutospacing="0"/>
         <w:rPr>
-          <w:sz w:val="16"/>
-          <w:szCs w:val="16"/>
-        </w:rPr>
-      </w:pPr>
-      <w:r>
-        <w:rPr>
-          <w:sz w:val="16"/>
-          <w:szCs w:val="16"/>
-        </w:rPr>
-        <w:t>o</w:t>
-      </w:r>
-      <w:r>
-        <w:rPr>
-          <w:sz w:val="16"/>
-          <w:szCs w:val="16"/>
-        </w:rPr>
-        <w:t>ne diagram for each use case</w:t>
+          <w:b/>
+          <w:bCs/>
+          <w:sz w:val="16"/>
+          <w:szCs w:val="16"/>
+        </w:rPr>
+      </w:pPr>
+      <w:r>
+        <w:rPr>
+          <w:b/>
+          <w:bCs/>
+          <w:sz w:val="16"/>
+          <w:szCs w:val="16"/>
+        </w:rPr>
+        <w:t>one diagram for each use case</w:t>
       </w:r>
       <w:r>
         <w:rPr>
@@ -2706,14 +2562,16 @@
           <w:sz w:val="16"/>
           <w:szCs w:val="16"/>
         </w:rPr>
-        <w:t>/ c</w:t>
-      </w:r>
-      <w:r>
-        <w:rPr>
-          <w:sz w:val="16"/>
-          <w:szCs w:val="16"/>
-        </w:rPr>
-        <w:t>reated sentence-by-sentence from the text of the use case</w:t>
+        <w:t xml:space="preserve">/ </w:t>
+      </w:r>
+      <w:r>
+        <w:rPr>
+          <w:b/>
+          <w:bCs/>
+          <w:sz w:val="16"/>
+          <w:szCs w:val="16"/>
+        </w:rPr>
+        <w:t>created sentence-by-sentence from the text of the use case</w:t>
       </w:r>
     </w:p>
     <w:p>
@@ -2761,21 +2619,7 @@
           <w:sz w:val="16"/>
           <w:szCs w:val="16"/>
         </w:rPr>
-        <w:t xml:space="preserve"> (</w:t>
-      </w:r>
-      <w:r>
-        <w:rPr>
-          <w:sz w:val="16"/>
-          <w:szCs w:val="16"/>
-        </w:rPr>
-        <w:t>Users can only deal with View objects</w:t>
-      </w:r>
-      <w:r>
-        <w:rPr>
-          <w:sz w:val="16"/>
-          <w:szCs w:val="16"/>
-        </w:rPr>
-        <w:t xml:space="preserve">) // </w:t>
+        <w:t xml:space="preserve"> (Users can only deal with View objects) // </w:t>
       </w:r>
       <w:r>
         <w:rPr>
@@ -2791,28 +2635,7 @@
           <w:sz w:val="16"/>
           <w:szCs w:val="16"/>
         </w:rPr>
-        <w:t>.</w:t>
-      </w:r>
-      <w:r>
-        <w:rPr>
-          <w:sz w:val="16"/>
-          <w:szCs w:val="16"/>
-        </w:rPr>
-        <w:t xml:space="preserve"> (</w:t>
-      </w:r>
-      <w:r>
-        <w:rPr>
-          <w:sz w:val="16"/>
-          <w:szCs w:val="16"/>
-        </w:rPr>
-        <w:t>Views only talk with Users and controllers</w:t>
-      </w:r>
-      <w:r>
-        <w:rPr>
-          <w:sz w:val="16"/>
-          <w:szCs w:val="16"/>
-        </w:rPr>
-        <w:t xml:space="preserve">) // </w:t>
+        <w:t xml:space="preserve">. (Views only talk with Users and controllers) // </w:t>
       </w:r>
       <w:r>
         <w:rPr>
@@ -2828,28 +2651,7 @@
           <w:sz w:val="16"/>
           <w:szCs w:val="16"/>
         </w:rPr>
-        <w:t>.</w:t>
-      </w:r>
-      <w:r>
-        <w:rPr>
-          <w:sz w:val="16"/>
-          <w:szCs w:val="16"/>
-        </w:rPr>
-        <w:t xml:space="preserve"> (</w:t>
-      </w:r>
-      <w:r>
-        <w:rPr>
-          <w:sz w:val="16"/>
-          <w:szCs w:val="16"/>
-        </w:rPr>
-        <w:t>Model objects can only talk with controllers</w:t>
-      </w:r>
-      <w:r>
-        <w:rPr>
-          <w:sz w:val="16"/>
-          <w:szCs w:val="16"/>
-        </w:rPr>
-        <w:t xml:space="preserve">) // </w:t>
+        <w:t xml:space="preserve">. (Model objects can only talk with controllers) // </w:t>
       </w:r>
       <w:r>
         <w:rPr>
@@ -2865,35 +2667,7 @@
           <w:sz w:val="16"/>
           <w:szCs w:val="16"/>
         </w:rPr>
-        <w:t xml:space="preserve"> (</w:t>
-      </w:r>
-      <w:r>
-        <w:rPr>
-          <w:sz w:val="16"/>
-          <w:szCs w:val="16"/>
-        </w:rPr>
-        <w:t xml:space="preserve">Controllers are always middleware and so don’t </w:t>
-      </w:r>
-      <w:r>
-        <w:rPr>
-          <w:sz w:val="16"/>
-          <w:szCs w:val="16"/>
-        </w:rPr>
-        <w:t>d</w:t>
-      </w:r>
-      <w:r>
-        <w:rPr>
-          <w:sz w:val="16"/>
-          <w:szCs w:val="16"/>
-        </w:rPr>
-        <w:t>o anything outside the system</w:t>
-      </w:r>
-      <w:r>
-        <w:rPr>
-          <w:sz w:val="16"/>
-          <w:szCs w:val="16"/>
-        </w:rPr>
-        <w:t>)</w:t>
+        <w:t xml:space="preserve"> (Controllers are always middleware and so don’t do anything outside the system)</w:t>
       </w:r>
       <w:r>
         <w:rPr>
@@ -2967,204 +2741,54 @@
     <w:p>
       <w:pPr>
         <w:pStyle w:val="NormalWeb"/>
-        <w:rPr>
-          <w:sz w:val="16"/>
-          <w:szCs w:val="16"/>
-        </w:rPr>
-      </w:pPr>
-      <w:r>
-        <w:rPr>
-          <w:sz w:val="16"/>
-          <w:szCs w:val="16"/>
-        </w:rPr>
-        <w:t>Sequence Diagram</w:t>
-      </w:r>
-    </w:p>
-    <w:p>
-      <w:pPr>
-        <w:pStyle w:val="NormalWeb"/>
-        <w:rPr>
-          <w:sz w:val="16"/>
-          <w:szCs w:val="16"/>
-        </w:rPr>
-      </w:pPr>
-    </w:p>
-    <w:p>
-      <w:pPr>
-        <w:pStyle w:val="NormalWeb"/>
-        <w:rPr>
-          <w:sz w:val="16"/>
-          <w:szCs w:val="16"/>
-        </w:rPr>
-      </w:pPr>
-      <w:r>
-        <w:rPr>
-          <w:sz w:val="16"/>
-          <w:szCs w:val="16"/>
-        </w:rPr>
-        <w:t xml:space="preserve">    Purpose</w:t>
-      </w:r>
-    </w:p>
-    <w:p>
-      <w:pPr>
-        <w:pStyle w:val="NormalWeb"/>
-        <w:rPr>
-          <w:sz w:val="16"/>
-          <w:szCs w:val="16"/>
-        </w:rPr>
-      </w:pPr>
-      <w:r>
-        <w:rPr>
-          <w:sz w:val="16"/>
-          <w:szCs w:val="16"/>
-        </w:rPr>
-        <w:t xml:space="preserve">        Help assign operations to classes/instances while drawing messages</w:t>
-      </w:r>
-    </w:p>
-    <w:p>
-      <w:pPr>
-        <w:pStyle w:val="NormalWeb"/>
-        <w:rPr>
-          <w:sz w:val="16"/>
-          <w:szCs w:val="16"/>
-        </w:rPr>
-      </w:pPr>
-      <w:r>
-        <w:rPr>
-          <w:sz w:val="16"/>
-          <w:szCs w:val="16"/>
-        </w:rPr>
-        <w:t xml:space="preserve">        Drive the </w:t>
-      </w:r>
-      <w:proofErr w:type="spellStart"/>
-      <w:r>
-        <w:rPr>
-          <w:sz w:val="16"/>
-          <w:szCs w:val="16"/>
-        </w:rPr>
-        <w:t>detaield</w:t>
-      </w:r>
-      <w:proofErr w:type="spellEnd"/>
-      <w:r>
-        <w:rPr>
-          <w:sz w:val="16"/>
-          <w:szCs w:val="16"/>
-        </w:rPr>
-        <w:t xml:space="preserve"> design - sequencing of assigned calls</w:t>
-      </w:r>
-    </w:p>
-    <w:p>
-      <w:pPr>
-        <w:pStyle w:val="NormalWeb"/>
-        <w:rPr>
-          <w:sz w:val="16"/>
-          <w:szCs w:val="16"/>
-        </w:rPr>
-      </w:pPr>
-      <w:r>
-        <w:rPr>
-          <w:sz w:val="16"/>
-          <w:szCs w:val="16"/>
-        </w:rPr>
-        <w:lastRenderedPageBreak/>
-        <w:t xml:space="preserve">        Further refine set of required </w:t>
-      </w:r>
-      <w:proofErr w:type="spellStart"/>
-      <w:r>
-        <w:rPr>
-          <w:sz w:val="16"/>
-          <w:szCs w:val="16"/>
-        </w:rPr>
-        <w:t>classess</w:t>
-      </w:r>
-      <w:proofErr w:type="spellEnd"/>
-      <w:r>
-        <w:rPr>
-          <w:sz w:val="16"/>
-          <w:szCs w:val="16"/>
-        </w:rPr>
-        <w:t xml:space="preserve"> and </w:t>
-      </w:r>
-      <w:proofErr w:type="spellStart"/>
-      <w:r>
-        <w:rPr>
-          <w:sz w:val="16"/>
-          <w:szCs w:val="16"/>
-        </w:rPr>
-        <w:t>operatrions</w:t>
-      </w:r>
-      <w:proofErr w:type="spellEnd"/>
-      <w:r>
-        <w:rPr>
-          <w:sz w:val="16"/>
-          <w:szCs w:val="16"/>
-        </w:rPr>
-        <w:t xml:space="preserve"> needed</w:t>
-      </w:r>
-    </w:p>
-    <w:p>
-      <w:pPr>
-        <w:pStyle w:val="NormalWeb"/>
-        <w:rPr>
-          <w:sz w:val="16"/>
-          <w:szCs w:val="16"/>
-        </w:rPr>
-      </w:pPr>
-      <w:r>
-        <w:rPr>
-          <w:sz w:val="16"/>
-          <w:szCs w:val="16"/>
-        </w:rPr>
-        <w:t xml:space="preserve">    How</w:t>
-      </w:r>
-    </w:p>
-    <w:p>
-      <w:pPr>
-        <w:pStyle w:val="NormalWeb"/>
-        <w:rPr>
-          <w:sz w:val="16"/>
-          <w:szCs w:val="16"/>
-        </w:rPr>
-      </w:pPr>
-      <w:r>
-        <w:rPr>
-          <w:sz w:val="16"/>
-          <w:szCs w:val="16"/>
-        </w:rPr>
-        <w:t xml:space="preserve">        One sequence diagram per use case</w:t>
-      </w:r>
-    </w:p>
-    <w:p>
-      <w:pPr>
-        <w:pStyle w:val="NormalWeb"/>
-        <w:rPr>
-          <w:sz w:val="16"/>
-          <w:szCs w:val="16"/>
-        </w:rPr>
-      </w:pPr>
-      <w:r>
-        <w:rPr>
-          <w:sz w:val="16"/>
-          <w:szCs w:val="16"/>
-        </w:rPr>
-        <w:t xml:space="preserve">        Both basic and alternate courses</w:t>
-      </w:r>
+        <w:spacing w:before="0" w:beforeAutospacing="0" w:after="0" w:afterAutospacing="0"/>
+        <w:rPr>
+          <w:sz w:val="16"/>
+          <w:szCs w:val="16"/>
+        </w:rPr>
+      </w:pPr>
     </w:p>
     <w:p>
       <w:pPr>
         <w:pStyle w:val="NormalWeb"/>
         <w:spacing w:before="0" w:beforeAutospacing="0" w:after="0" w:afterAutospacing="0"/>
         <w:rPr>
-          <w:sz w:val="16"/>
-          <w:szCs w:val="16"/>
-        </w:rPr>
-      </w:pPr>
-      <w:r>
-        <w:rPr>
-          <w:sz w:val="16"/>
-          <w:szCs w:val="16"/>
-        </w:rPr>
-        <w:t xml:space="preserve">        Focus on behavior allocation</w:t>
+          <w:b/>
+          <w:bCs/>
+          <w:sz w:val="16"/>
+          <w:szCs w:val="16"/>
+        </w:rPr>
+      </w:pPr>
+      <w:r>
+        <w:rPr>
+          <w:b/>
+          <w:bCs/>
+          <w:sz w:val="16"/>
+          <w:szCs w:val="16"/>
+        </w:rPr>
+        <w:t>Sequence Diagram</w:t>
+      </w:r>
+    </w:p>
+    <w:p>
+      <w:pPr>
+        <w:pStyle w:val="NormalWeb"/>
+        <w:numPr>
+          <w:ilvl w:val="0"/>
+          <w:numId w:val="4"/>
+        </w:numPr>
+        <w:spacing w:before="0" w:beforeAutospacing="0" w:after="0" w:afterAutospacing="0"/>
+        <w:ind w:left="360"/>
+        <w:rPr>
+          <w:sz w:val="16"/>
+          <w:szCs w:val="16"/>
+        </w:rPr>
+      </w:pPr>
+      <w:r>
+        <w:rPr>
+          <w:sz w:val="16"/>
+          <w:szCs w:val="16"/>
+        </w:rPr>
+        <w:t>Purpose</w:t>
       </w:r>
     </w:p>
     <w:p>
@@ -3176,6 +2800,668 @@
           <w:szCs w:val="16"/>
         </w:rPr>
       </w:pPr>
+      <w:r>
+        <w:rPr>
+          <w:b/>
+          <w:bCs/>
+          <w:sz w:val="16"/>
+          <w:szCs w:val="16"/>
+        </w:rPr>
+        <w:t>Help assign operations to classes/instances while drawing messages</w:t>
+      </w:r>
+      <w:r>
+        <w:rPr>
+          <w:sz w:val="16"/>
+          <w:szCs w:val="16"/>
+        </w:rPr>
+        <w:t xml:space="preserve"> // </w:t>
+      </w:r>
+      <w:r>
+        <w:rPr>
+          <w:b/>
+          <w:bCs/>
+          <w:sz w:val="16"/>
+          <w:szCs w:val="16"/>
+        </w:rPr>
+        <w:t xml:space="preserve">Drive the </w:t>
+      </w:r>
+      <w:r>
+        <w:rPr>
+          <w:b/>
+          <w:bCs/>
+          <w:sz w:val="16"/>
+          <w:szCs w:val="16"/>
+        </w:rPr>
+        <w:t>detailed</w:t>
+      </w:r>
+      <w:r>
+        <w:rPr>
+          <w:b/>
+          <w:bCs/>
+          <w:sz w:val="16"/>
+          <w:szCs w:val="16"/>
+        </w:rPr>
+        <w:t xml:space="preserve"> design - sequencing of assigned calls</w:t>
+      </w:r>
+      <w:r>
+        <w:rPr>
+          <w:sz w:val="16"/>
+          <w:szCs w:val="16"/>
+        </w:rPr>
+        <w:t xml:space="preserve"> // </w:t>
+      </w:r>
+      <w:r>
+        <w:rPr>
+          <w:b/>
+          <w:bCs/>
+          <w:sz w:val="16"/>
+          <w:szCs w:val="16"/>
+        </w:rPr>
+        <w:t xml:space="preserve">Further refine set of required classes and </w:t>
+      </w:r>
+      <w:r>
+        <w:rPr>
+          <w:b/>
+          <w:bCs/>
+          <w:sz w:val="16"/>
+          <w:szCs w:val="16"/>
+        </w:rPr>
+        <w:t>operations</w:t>
+      </w:r>
+      <w:r>
+        <w:rPr>
+          <w:b/>
+          <w:bCs/>
+          <w:sz w:val="16"/>
+          <w:szCs w:val="16"/>
+        </w:rPr>
+        <w:t xml:space="preserve"> neede</w:t>
+      </w:r>
+      <w:r>
+        <w:rPr>
+          <w:b/>
+          <w:bCs/>
+          <w:sz w:val="16"/>
+          <w:szCs w:val="16"/>
+        </w:rPr>
+        <w:t>d</w:t>
+      </w:r>
+    </w:p>
+    <w:p>
+      <w:pPr>
+        <w:pStyle w:val="NormalWeb"/>
+        <w:numPr>
+          <w:ilvl w:val="0"/>
+          <w:numId w:val="4"/>
+        </w:numPr>
+        <w:spacing w:before="0" w:beforeAutospacing="0" w:after="0" w:afterAutospacing="0"/>
+        <w:ind w:left="360"/>
+        <w:rPr>
+          <w:sz w:val="16"/>
+          <w:szCs w:val="16"/>
+        </w:rPr>
+      </w:pPr>
+      <w:r>
+        <w:rPr>
+          <w:sz w:val="16"/>
+          <w:szCs w:val="16"/>
+        </w:rPr>
+        <w:t>How</w:t>
+      </w:r>
+    </w:p>
+    <w:p>
+      <w:pPr>
+        <w:pStyle w:val="NormalWeb"/>
+        <w:spacing w:before="0" w:beforeAutospacing="0" w:after="0" w:afterAutospacing="0"/>
+        <w:rPr>
+          <w:b/>
+          <w:bCs/>
+          <w:sz w:val="16"/>
+          <w:szCs w:val="16"/>
+        </w:rPr>
+      </w:pPr>
+      <w:r>
+        <w:rPr>
+          <w:b/>
+          <w:bCs/>
+          <w:sz w:val="16"/>
+          <w:szCs w:val="16"/>
+        </w:rPr>
+        <w:t>One sequence diagram per use case</w:t>
+      </w:r>
+      <w:r>
+        <w:rPr>
+          <w:sz w:val="16"/>
+          <w:szCs w:val="16"/>
+        </w:rPr>
+        <w:t xml:space="preserve"> // </w:t>
+      </w:r>
+      <w:r>
+        <w:rPr>
+          <w:b/>
+          <w:bCs/>
+          <w:sz w:val="16"/>
+          <w:szCs w:val="16"/>
+        </w:rPr>
+        <w:t>Both basic and alternate courses</w:t>
+      </w:r>
+      <w:r>
+        <w:rPr>
+          <w:b/>
+          <w:bCs/>
+          <w:sz w:val="16"/>
+          <w:szCs w:val="16"/>
+        </w:rPr>
+        <w:t xml:space="preserve"> </w:t>
+      </w:r>
+      <w:r>
+        <w:rPr>
+          <w:sz w:val="16"/>
+          <w:szCs w:val="16"/>
+        </w:rPr>
+        <w:t>//</w:t>
+      </w:r>
+      <w:r>
+        <w:rPr>
+          <w:b/>
+          <w:bCs/>
+          <w:sz w:val="16"/>
+          <w:szCs w:val="16"/>
+        </w:rPr>
+        <w:t xml:space="preserve"> </w:t>
+      </w:r>
+      <w:r>
+        <w:rPr>
+          <w:b/>
+          <w:bCs/>
+          <w:sz w:val="16"/>
+          <w:szCs w:val="16"/>
+        </w:rPr>
+        <w:t>Focus on behavior allocation</w:t>
+      </w:r>
+    </w:p>
+    <w:p>
+      <w:pPr>
+        <w:pStyle w:val="NormalWeb"/>
+      </w:pPr>
+      <w:r>
+        <w:rPr>
+          <w:noProof/>
+          <w:color w:val="0000FF"/>
+        </w:rPr>
+        <w:lastRenderedPageBreak/>
+        <w:drawing>
+          <wp:inline distT="0" distB="0" distL="0" distR="0" wp14:anchorId="620AD509" wp14:editId="289CAFB5">
+            <wp:extent cx="2628900" cy="1719580"/>
+            <wp:effectExtent l="0" t="0" r="0" b="0"/>
+            <wp:docPr id="2" name="Picture 2" descr="Sequence Diagram Components">
+              <a:hlinkClick xmlns:a="http://schemas.openxmlformats.org/drawingml/2006/main" r:id="rId9" tgtFrame="&quot;_blank&quot;"/>
+            </wp:docPr>
+            <wp:cNvGraphicFramePr>
+              <a:graphicFrameLocks xmlns:a="http://schemas.openxmlformats.org/drawingml/2006/main" noChangeAspect="1"/>
+            </wp:cNvGraphicFramePr>
+            <a:graphic xmlns:a="http://schemas.openxmlformats.org/drawingml/2006/main">
+              <a:graphicData uri="http://schemas.openxmlformats.org/drawingml/2006/picture">
+                <pic:pic xmlns:pic="http://schemas.openxmlformats.org/drawingml/2006/picture">
+                  <pic:nvPicPr>
+                    <pic:cNvPr id="0" name="Picture 1" descr="Sequence Diagram Components">
+                      <a:hlinkClick r:id="rId9" tgtFrame="&quot;_blank&quot;"/>
+                    </pic:cNvPr>
+                    <pic:cNvPicPr>
+                      <a:picLocks noChangeAspect="1" noChangeArrowheads="1"/>
+                    </pic:cNvPicPr>
+                  </pic:nvPicPr>
+                  <pic:blipFill>
+                    <a:blip r:embed="rId10">
+                      <a:extLst>
+                        <a:ext uri="{28A0092B-C50C-407E-A947-70E740481C1C}">
+                          <a14:useLocalDpi xmlns:a14="http://schemas.microsoft.com/office/drawing/2010/main" val="0"/>
+                        </a:ext>
+                      </a:extLst>
+                    </a:blip>
+                    <a:srcRect/>
+                    <a:stretch>
+                      <a:fillRect/>
+                    </a:stretch>
+                  </pic:blipFill>
+                  <pic:spPr bwMode="auto">
+                    <a:xfrm>
+                      <a:off x="0" y="0"/>
+                      <a:ext cx="2628900" cy="1719580"/>
+                    </a:xfrm>
+                    <a:prstGeom prst="rect">
+                      <a:avLst/>
+                    </a:prstGeom>
+                    <a:noFill/>
+                    <a:ln>
+                      <a:noFill/>
+                    </a:ln>
+                  </pic:spPr>
+                </pic:pic>
+              </a:graphicData>
+            </a:graphic>
+          </wp:inline>
+        </w:drawing>
+      </w:r>
+    </w:p>
+    <w:p>
+      <w:pPr>
+        <w:pStyle w:val="NormalWeb"/>
+        <w:spacing w:before="0" w:beforeAutospacing="0" w:after="0" w:afterAutospacing="0"/>
+        <w:rPr>
+          <w:b/>
+          <w:bCs/>
+          <w:sz w:val="16"/>
+          <w:szCs w:val="16"/>
+        </w:rPr>
+      </w:pPr>
+      <w:r>
+        <w:rPr>
+          <w:b/>
+          <w:bCs/>
+          <w:sz w:val="16"/>
+          <w:szCs w:val="16"/>
+        </w:rPr>
+        <w:t>Class Design</w:t>
+      </w:r>
+    </w:p>
+    <w:p>
+      <w:pPr>
+        <w:pStyle w:val="NormalWeb"/>
+        <w:numPr>
+          <w:ilvl w:val="0"/>
+          <w:numId w:val="4"/>
+        </w:numPr>
+        <w:spacing w:before="0" w:beforeAutospacing="0"/>
+        <w:rPr>
+          <w:b/>
+          <w:bCs/>
+          <w:sz w:val="16"/>
+          <w:szCs w:val="16"/>
+        </w:rPr>
+      </w:pPr>
+      <w:r>
+        <w:rPr>
+          <w:sz w:val="16"/>
+          <w:szCs w:val="16"/>
+        </w:rPr>
+        <w:t>class identification from project spec/requirements</w:t>
+      </w:r>
+    </w:p>
+    <w:p>
+      <w:pPr>
+        <w:pStyle w:val="NormalWeb"/>
+        <w:numPr>
+          <w:ilvl w:val="0"/>
+          <w:numId w:val="4"/>
+        </w:numPr>
+        <w:spacing w:before="0" w:beforeAutospacing="0"/>
+        <w:rPr>
+          <w:b/>
+          <w:bCs/>
+          <w:sz w:val="16"/>
+          <w:szCs w:val="16"/>
+        </w:rPr>
+      </w:pPr>
+      <w:r>
+        <w:rPr>
+          <w:b/>
+          <w:bCs/>
+          <w:sz w:val="16"/>
+          <w:szCs w:val="16"/>
+        </w:rPr>
+        <w:t>nouns</w:t>
+      </w:r>
+      <w:r>
+        <w:rPr>
+          <w:sz w:val="16"/>
+          <w:szCs w:val="16"/>
+        </w:rPr>
+        <w:t xml:space="preserve"> are classes/objects/fields // </w:t>
+      </w:r>
+      <w:r>
+        <w:rPr>
+          <w:b/>
+          <w:bCs/>
+          <w:sz w:val="16"/>
+          <w:szCs w:val="16"/>
+        </w:rPr>
+        <w:t>verbs</w:t>
+      </w:r>
+      <w:r>
+        <w:rPr>
+          <w:sz w:val="16"/>
+          <w:szCs w:val="16"/>
+        </w:rPr>
+        <w:t xml:space="preserve"> are potential methods or </w:t>
+      </w:r>
+      <w:r>
+        <w:rPr>
+          <w:sz w:val="16"/>
+          <w:szCs w:val="16"/>
+        </w:rPr>
+        <w:t>responsibilities</w:t>
+      </w:r>
+      <w:r>
+        <w:rPr>
+          <w:sz w:val="16"/>
+          <w:szCs w:val="16"/>
+        </w:rPr>
+        <w:t xml:space="preserve"> of a class</w:t>
+      </w:r>
+    </w:p>
+    <w:p>
+      <w:pPr>
+        <w:pStyle w:val="ListParagraph"/>
+        <w:numPr>
+          <w:ilvl w:val="0"/>
+          <w:numId w:val="4"/>
+        </w:numPr>
+        <w:spacing w:before="100" w:beforeAutospacing="1"/>
+        <w:ind w:left="360"/>
+        <w:rPr>
+          <w:rFonts w:ascii="Times New Roman" w:eastAsia="Times New Roman" w:hAnsi="Times New Roman" w:cs="Times New Roman"/>
+          <w:sz w:val="16"/>
+          <w:szCs w:val="16"/>
+        </w:rPr>
+      </w:pPr>
+      <w:r>
+        <w:rPr>
+          <w:rFonts w:ascii="Times New Roman" w:eastAsia="Times New Roman" w:hAnsi="Times New Roman" w:cs="Times New Roman"/>
+          <w:sz w:val="16"/>
+          <w:szCs w:val="16"/>
+        </w:rPr>
+        <w:t xml:space="preserve">CRC card exercises </w:t>
+      </w:r>
+    </w:p>
+    <w:p>
+      <w:pPr>
+        <w:spacing w:after="120"/>
+        <w:rPr>
+          <w:rFonts w:ascii="Times New Roman" w:eastAsia="Times New Roman" w:hAnsi="Times New Roman" w:cs="Times New Roman"/>
+          <w:sz w:val="16"/>
+          <w:szCs w:val="16"/>
+        </w:rPr>
+      </w:pPr>
+      <w:r>
+        <w:rPr>
+          <w:rFonts w:ascii="Times New Roman" w:eastAsia="Times New Roman" w:hAnsi="Times New Roman" w:cs="Times New Roman"/>
+          <w:sz w:val="16"/>
+          <w:szCs w:val="16"/>
+        </w:rPr>
+        <w:t xml:space="preserve">write </w:t>
+      </w:r>
+      <w:r>
+        <w:rPr>
+          <w:rFonts w:ascii="Times New Roman" w:eastAsia="Times New Roman" w:hAnsi="Times New Roman" w:cs="Times New Roman"/>
+          <w:b/>
+          <w:bCs/>
+          <w:sz w:val="16"/>
+          <w:szCs w:val="16"/>
+        </w:rPr>
+        <w:t>class name</w:t>
+      </w:r>
+      <w:r>
+        <w:rPr>
+          <w:rFonts w:ascii="Times New Roman" w:eastAsia="Times New Roman" w:hAnsi="Times New Roman" w:cs="Times New Roman"/>
+          <w:sz w:val="16"/>
+          <w:szCs w:val="16"/>
+        </w:rPr>
+        <w:t xml:space="preserve"> on index card // next to each class, list the following </w:t>
+      </w:r>
+      <w:r>
+        <w:rPr>
+          <w:rFonts w:ascii="Times New Roman" w:eastAsia="Times New Roman" w:hAnsi="Times New Roman" w:cs="Times New Roman"/>
+          <w:b/>
+          <w:bCs/>
+          <w:sz w:val="16"/>
+          <w:szCs w:val="16"/>
+        </w:rPr>
+        <w:t>responsibilities</w:t>
+      </w:r>
+      <w:r>
+        <w:rPr>
+          <w:rFonts w:ascii="Times New Roman" w:eastAsia="Times New Roman" w:hAnsi="Times New Roman" w:cs="Times New Roman"/>
+          <w:sz w:val="16"/>
+          <w:szCs w:val="16"/>
+        </w:rPr>
+        <w:t xml:space="preserve">: problems to be solved (verb phrases) // </w:t>
+      </w:r>
+      <w:r>
+        <w:rPr>
+          <w:rFonts w:ascii="Times New Roman" w:eastAsia="Times New Roman" w:hAnsi="Times New Roman" w:cs="Times New Roman"/>
+          <w:b/>
+          <w:bCs/>
+          <w:sz w:val="16"/>
+          <w:szCs w:val="16"/>
+        </w:rPr>
+        <w:t>collaborators</w:t>
+      </w:r>
+      <w:r>
+        <w:rPr>
+          <w:rFonts w:ascii="Times New Roman" w:eastAsia="Times New Roman" w:hAnsi="Times New Roman" w:cs="Times New Roman"/>
+          <w:sz w:val="16"/>
+          <w:szCs w:val="16"/>
+        </w:rPr>
+        <w:t>: other classes that are sent messages by this class (asymmetric)</w:t>
+      </w:r>
+    </w:p>
+    <w:p>
+      <w:pPr>
+        <w:pStyle w:val="NormalWeb"/>
+        <w:spacing w:before="0" w:beforeAutospacing="0" w:after="0" w:afterAutospacing="0"/>
+        <w:rPr>
+          <w:b/>
+          <w:bCs/>
+          <w:sz w:val="16"/>
+          <w:szCs w:val="16"/>
+        </w:rPr>
+      </w:pPr>
+      <w:r>
+        <w:rPr>
+          <w:b/>
+          <w:bCs/>
+          <w:sz w:val="16"/>
+          <w:szCs w:val="16"/>
+        </w:rPr>
+        <w:t>Class Diagrams</w:t>
+      </w:r>
+    </w:p>
+    <w:p>
+      <w:pPr>
+        <w:pStyle w:val="ListParagraph"/>
+        <w:numPr>
+          <w:ilvl w:val="0"/>
+          <w:numId w:val="4"/>
+        </w:numPr>
+        <w:spacing w:after="100" w:afterAutospacing="1"/>
+        <w:ind w:left="360"/>
+        <w:rPr>
+          <w:rFonts w:ascii="Times New Roman" w:eastAsia="Times New Roman" w:hAnsi="Times New Roman" w:cs="Times New Roman"/>
+          <w:sz w:val="16"/>
+          <w:szCs w:val="16"/>
+        </w:rPr>
+      </w:pPr>
+      <w:r>
+        <w:rPr>
+          <w:rFonts w:ascii="Times New Roman" w:eastAsia="Times New Roman" w:hAnsi="Times New Roman" w:cs="Times New Roman"/>
+          <w:b/>
+          <w:bCs/>
+          <w:sz w:val="16"/>
+          <w:szCs w:val="16"/>
+        </w:rPr>
+        <w:t>Definition</w:t>
+      </w:r>
+      <w:r>
+        <w:rPr>
+          <w:b/>
+          <w:bCs/>
+          <w:sz w:val="16"/>
+          <w:szCs w:val="16"/>
+        </w:rPr>
+        <w:t>:</w:t>
+      </w:r>
+      <w:r>
+        <w:rPr>
+          <w:rFonts w:ascii="Times New Roman" w:eastAsia="Times New Roman" w:hAnsi="Times New Roman" w:cs="Times New Roman"/>
+          <w:b/>
+          <w:bCs/>
+          <w:sz w:val="16"/>
+          <w:szCs w:val="16"/>
+        </w:rPr>
+        <w:t xml:space="preserve"> </w:t>
+      </w:r>
+      <w:r>
+        <w:rPr>
+          <w:rFonts w:ascii="Times New Roman" w:eastAsia="Times New Roman" w:hAnsi="Times New Roman" w:cs="Times New Roman"/>
+          <w:sz w:val="16"/>
+          <w:szCs w:val="16"/>
+        </w:rPr>
+        <w:t>a picture of the classes in an OO system, their fields and methods, and connections between the classes that interact or inherit from each other</w:t>
+      </w:r>
+      <w:r>
+        <w:rPr>
+          <w:sz w:val="16"/>
+          <w:szCs w:val="16"/>
+        </w:rPr>
+        <w:t xml:space="preserve"> // not d</w:t>
+      </w:r>
+      <w:r>
+        <w:rPr>
+          <w:rFonts w:ascii="Times New Roman" w:eastAsia="Times New Roman" w:hAnsi="Times New Roman" w:cs="Times New Roman"/>
+          <w:sz w:val="16"/>
+          <w:szCs w:val="16"/>
+        </w:rPr>
+        <w:t>etails of the class interaction / algorithmic details (behavior implementation)</w:t>
+      </w:r>
+    </w:p>
+    <w:p>
+      <w:pPr>
+        <w:pStyle w:val="ListParagraph"/>
+        <w:numPr>
+          <w:ilvl w:val="0"/>
+          <w:numId w:val="4"/>
+        </w:numPr>
+        <w:ind w:left="360"/>
+        <w:rPr>
+          <w:rFonts w:ascii="Times New Roman" w:eastAsia="Times New Roman" w:hAnsi="Times New Roman" w:cs="Times New Roman"/>
+          <w:b/>
+          <w:bCs/>
+          <w:sz w:val="16"/>
+          <w:szCs w:val="16"/>
+        </w:rPr>
+      </w:pPr>
+      <w:r>
+        <w:rPr>
+          <w:rFonts w:ascii="Times New Roman" w:eastAsia="Times New Roman" w:hAnsi="Times New Roman" w:cs="Times New Roman"/>
+          <w:b/>
+          <w:bCs/>
+          <w:sz w:val="16"/>
+          <w:szCs w:val="16"/>
+        </w:rPr>
+        <w:t>Syntax: Class name</w:t>
+      </w:r>
+      <w:r>
+        <w:rPr>
+          <w:rFonts w:ascii="Times New Roman" w:eastAsia="Times New Roman" w:hAnsi="Times New Roman" w:cs="Times New Roman"/>
+          <w:sz w:val="16"/>
+          <w:szCs w:val="16"/>
+        </w:rPr>
+        <w:t xml:space="preserve"> on top of box / &lt;&lt;interface&gt;&gt; above interface name / abstract class in italics // </w:t>
+      </w:r>
+      <w:r>
+        <w:rPr>
+          <w:rFonts w:ascii="Times New Roman" w:eastAsia="Times New Roman" w:hAnsi="Times New Roman" w:cs="Times New Roman"/>
+          <w:b/>
+          <w:bCs/>
+          <w:sz w:val="16"/>
+          <w:szCs w:val="16"/>
+        </w:rPr>
+        <w:t xml:space="preserve">attributes </w:t>
+      </w:r>
+      <w:r>
+        <w:rPr>
+          <w:rFonts w:ascii="Times New Roman" w:eastAsia="Times New Roman" w:hAnsi="Times New Roman" w:cs="Times New Roman"/>
+          <w:sz w:val="16"/>
+          <w:szCs w:val="16"/>
+        </w:rPr>
+        <w:t xml:space="preserve">(optional): all fields of object (- private) (+ public) (# protected) (/ ~ package-private) // </w:t>
+      </w:r>
+      <w:r>
+        <w:rPr>
+          <w:rFonts w:ascii="Times New Roman" w:eastAsia="Times New Roman" w:hAnsi="Times New Roman" w:cs="Times New Roman"/>
+          <w:b/>
+          <w:bCs/>
+          <w:sz w:val="16"/>
+          <w:szCs w:val="16"/>
+        </w:rPr>
+        <w:t>operation/methods</w:t>
+      </w:r>
+      <w:r>
+        <w:rPr>
+          <w:rFonts w:ascii="Times New Roman" w:eastAsia="Times New Roman" w:hAnsi="Times New Roman" w:cs="Times New Roman"/>
+          <w:sz w:val="16"/>
+          <w:szCs w:val="16"/>
+        </w:rPr>
+        <w:t xml:space="preserve"> (optional) / may omit trivial methods (except from interface) / should not include inherited methods // </w:t>
+      </w:r>
+      <w:r>
+        <w:rPr>
+          <w:rFonts w:ascii="Times New Roman" w:eastAsia="Times New Roman" w:hAnsi="Times New Roman" w:cs="Times New Roman"/>
+          <w:b/>
+          <w:bCs/>
+          <w:sz w:val="16"/>
+          <w:szCs w:val="16"/>
+        </w:rPr>
+        <w:t>relationship between classes: generalization</w:t>
+      </w:r>
+      <w:r>
+        <w:rPr>
+          <w:rFonts w:ascii="Times New Roman" w:eastAsia="Times New Roman" w:hAnsi="Times New Roman" w:cs="Times New Roman"/>
+          <w:sz w:val="16"/>
+          <w:szCs w:val="16"/>
+        </w:rPr>
+        <w:t xml:space="preserve"> (inheritance between classes / interface implementation) // </w:t>
+      </w:r>
+      <w:r>
+        <w:rPr>
+          <w:rFonts w:ascii="Times New Roman" w:eastAsia="Times New Roman" w:hAnsi="Times New Roman" w:cs="Times New Roman"/>
+          <w:b/>
+          <w:bCs/>
+          <w:sz w:val="16"/>
+          <w:szCs w:val="16"/>
+        </w:rPr>
+        <w:t>association</w:t>
+      </w:r>
+      <w:r>
+        <w:rPr>
+          <w:rFonts w:ascii="Times New Roman" w:eastAsia="Times New Roman" w:hAnsi="Times New Roman" w:cs="Times New Roman"/>
+          <w:sz w:val="16"/>
+          <w:szCs w:val="16"/>
+        </w:rPr>
+        <w:t xml:space="preserve"> (dependency / aggregation / composition) / may include </w:t>
+      </w:r>
+      <w:r>
+        <w:rPr>
+          <w:rFonts w:ascii="Times New Roman" w:eastAsia="Times New Roman" w:hAnsi="Times New Roman" w:cs="Times New Roman"/>
+          <w:b/>
+          <w:bCs/>
+          <w:sz w:val="16"/>
+          <w:szCs w:val="16"/>
+        </w:rPr>
+        <w:t>multiplicity</w:t>
+      </w:r>
+    </w:p>
+    <w:p>
+      <w:pPr>
+        <w:pStyle w:val="NormalWeb"/>
+        <w:rPr>
+          <w:sz w:val="16"/>
+          <w:szCs w:val="16"/>
+        </w:rPr>
+      </w:pPr>
+      <w:bookmarkStart w:id="0" w:name="_GoBack"/>
+      <w:bookmarkEnd w:id="0"/>
     </w:p>
     <w:sectPr>
       <w:pgSz w:w="12240" w:h="15840"/>
@@ -3190,6 +3476,155 @@
 <file path=word/numbering.xml><?xml version="1.0" encoding="utf-8"?>
 <w:numbering xmlns:wpc="http://schemas.microsoft.com/office/word/2010/wordprocessingCanvas" xmlns:cx="http://schemas.microsoft.com/office/drawing/2014/chartex" xmlns:cx1="http://schemas.microsoft.com/office/drawing/2015/9/8/chartex" xmlns:cx2="http://schemas.microsoft.com/office/drawing/2015/10/21/chartex" xmlns:cx3="http://schemas.microsoft.com/office/drawing/2016/5/9/chartex" xmlns:cx4="http://schemas.microsoft.com/office/drawing/2016/5/10/chartex" xmlns:cx5="http://schemas.microsoft.com/office/drawing/2016/5/11/chartex" xmlns:cx6="http://schemas.microsoft.com/office/drawing/2016/5/12/chartex" xmlns:cx7="http://schemas.microsoft.com/office/drawing/2016/5/13/chartex" xmlns:cx8="http://schemas.microsoft.com/office/drawing/2016/5/14/chartex" xmlns:mc="http://schemas.openxmlformats.org/markup-compatibility/2006" xmlns:aink="http://schemas.microsoft.com/office/drawing/2016/ink" xmlns:am3d="http://schemas.microsoft.com/office/drawing/2017/model3d" xmlns:o="urn:schemas-microsoft-com:office:office" xmlns:r="http://schemas.openxmlformats.org/officeDocument/2006/relationships" xmlns:m="http://schemas.openxmlformats.org/officeDocument/2006/math" xmlns:v="urn:schemas-microsoft-com:vml" xmlns:wp14="http://schemas.microsoft.com/office/word/2010/wordprocessingDrawing" xmlns:wp="http://schemas.openxmlformats.org/drawingml/2006/wordprocessingDrawing" xmlns:w10="urn:schemas-microsoft-com:office:word" xmlns:w="http://schemas.openxmlformats.org/wordprocessingml/2006/main" xmlns:w14="http://schemas.microsoft.com/office/word/2010/wordml" xmlns:w15="http://schemas.microsoft.com/office/word/2012/wordml" xmlns:w16cid="http://schemas.microsoft.com/office/word/2016/wordml/cid" xmlns:w16se="http://schemas.microsoft.com/office/word/2015/wordml/symex" xmlns:wpg="http://schemas.microsoft.com/office/word/2010/wordprocessingGroup" xmlns:wpi="http://schemas.microsoft.com/office/word/2010/wordprocessingInk" xmlns:wne="http://schemas.microsoft.com/office/word/2006/wordml" xmlns:wps="http://schemas.microsoft.com/office/word/2010/wordprocessingShape" mc:Ignorable="w14 w15 w16se w16cid wp14">
   <w:abstractNum w:abstractNumId="0" w15:restartNumberingAfterBreak="0">
+    <w:nsid w:val="003C3901"/>
+    <w:multiLevelType w:val="multilevel"/>
+    <w:tmpl w:val="48262FC0"/>
+    <w:lvl w:ilvl="0">
+      <w:start w:val="1"/>
+      <w:numFmt w:val="bullet"/>
+      <w:lvlText w:val=""/>
+      <w:lvlJc w:val="left"/>
+      <w:pPr>
+        <w:tabs>
+          <w:tab w:val="num" w:pos="720"/>
+        </w:tabs>
+        <w:ind w:left="720" w:hanging="360"/>
+      </w:pPr>
+      <w:rPr>
+        <w:rFonts w:ascii="Symbol" w:hAnsi="Symbol" w:hint="default"/>
+        <w:sz w:val="20"/>
+      </w:rPr>
+    </w:lvl>
+    <w:lvl w:ilvl="1">
+      <w:start w:val="1"/>
+      <w:numFmt w:val="bullet"/>
+      <w:lvlText w:val="o"/>
+      <w:lvlJc w:val="left"/>
+      <w:pPr>
+        <w:tabs>
+          <w:tab w:val="num" w:pos="1440"/>
+        </w:tabs>
+        <w:ind w:left="1440" w:hanging="360"/>
+      </w:pPr>
+      <w:rPr>
+        <w:rFonts w:ascii="Courier New" w:hAnsi="Courier New" w:hint="default"/>
+        <w:sz w:val="20"/>
+      </w:rPr>
+    </w:lvl>
+    <w:lvl w:ilvl="2">
+      <w:start w:val="1"/>
+      <w:numFmt w:val="bullet"/>
+      <w:lvlText w:val=""/>
+      <w:lvlJc w:val="left"/>
+      <w:pPr>
+        <w:tabs>
+          <w:tab w:val="num" w:pos="2160"/>
+        </w:tabs>
+        <w:ind w:left="2160" w:hanging="360"/>
+      </w:pPr>
+      <w:rPr>
+        <w:rFonts w:ascii="Wingdings" w:hAnsi="Wingdings" w:hint="default"/>
+        <w:sz w:val="20"/>
+      </w:rPr>
+    </w:lvl>
+    <w:lvl w:ilvl="3" w:tentative="1">
+      <w:start w:val="1"/>
+      <w:numFmt w:val="bullet"/>
+      <w:lvlText w:val=""/>
+      <w:lvlJc w:val="left"/>
+      <w:pPr>
+        <w:tabs>
+          <w:tab w:val="num" w:pos="2880"/>
+        </w:tabs>
+        <w:ind w:left="2880" w:hanging="360"/>
+      </w:pPr>
+      <w:rPr>
+        <w:rFonts w:ascii="Wingdings" w:hAnsi="Wingdings" w:hint="default"/>
+        <w:sz w:val="20"/>
+      </w:rPr>
+    </w:lvl>
+    <w:lvl w:ilvl="4" w:tentative="1">
+      <w:start w:val="1"/>
+      <w:numFmt w:val="bullet"/>
+      <w:lvlText w:val=""/>
+      <w:lvlJc w:val="left"/>
+      <w:pPr>
+        <w:tabs>
+          <w:tab w:val="num" w:pos="3600"/>
+        </w:tabs>
+        <w:ind w:left="3600" w:hanging="360"/>
+      </w:pPr>
+      <w:rPr>
+        <w:rFonts w:ascii="Wingdings" w:hAnsi="Wingdings" w:hint="default"/>
+        <w:sz w:val="20"/>
+      </w:rPr>
+    </w:lvl>
+    <w:lvl w:ilvl="5" w:tentative="1">
+      <w:start w:val="1"/>
+      <w:numFmt w:val="bullet"/>
+      <w:lvlText w:val=""/>
+      <w:lvlJc w:val="left"/>
+      <w:pPr>
+        <w:tabs>
+          <w:tab w:val="num" w:pos="4320"/>
+        </w:tabs>
+        <w:ind w:left="4320" w:hanging="360"/>
+      </w:pPr>
+      <w:rPr>
+        <w:rFonts w:ascii="Wingdings" w:hAnsi="Wingdings" w:hint="default"/>
+        <w:sz w:val="20"/>
+      </w:rPr>
+    </w:lvl>
+    <w:lvl w:ilvl="6" w:tentative="1">
+      <w:start w:val="1"/>
+      <w:numFmt w:val="bullet"/>
+      <w:lvlText w:val=""/>
+      <w:lvlJc w:val="left"/>
+      <w:pPr>
+        <w:tabs>
+          <w:tab w:val="num" w:pos="5040"/>
+        </w:tabs>
+        <w:ind w:left="5040" w:hanging="360"/>
+      </w:pPr>
+      <w:rPr>
+        <w:rFonts w:ascii="Wingdings" w:hAnsi="Wingdings" w:hint="default"/>
+        <w:sz w:val="20"/>
+      </w:rPr>
+    </w:lvl>
+    <w:lvl w:ilvl="7" w:tentative="1">
+      <w:start w:val="1"/>
+      <w:numFmt w:val="bullet"/>
+      <w:lvlText w:val=""/>
+      <w:lvlJc w:val="left"/>
+      <w:pPr>
+        <w:tabs>
+          <w:tab w:val="num" w:pos="5760"/>
+        </w:tabs>
+        <w:ind w:left="5760" w:hanging="360"/>
+      </w:pPr>
+      <w:rPr>
+        <w:rFonts w:ascii="Wingdings" w:hAnsi="Wingdings" w:hint="default"/>
+        <w:sz w:val="20"/>
+      </w:rPr>
+    </w:lvl>
+    <w:lvl w:ilvl="8" w:tentative="1">
+      <w:start w:val="1"/>
+      <w:numFmt w:val="bullet"/>
+      <w:lvlText w:val=""/>
+      <w:lvlJc w:val="left"/>
+      <w:pPr>
+        <w:tabs>
+          <w:tab w:val="num" w:pos="6480"/>
+        </w:tabs>
+        <w:ind w:left="6480" w:hanging="360"/>
+      </w:pPr>
+      <w:rPr>
+        <w:rFonts w:ascii="Wingdings" w:hAnsi="Wingdings" w:hint="default"/>
+        <w:sz w:val="20"/>
+      </w:rPr>
+    </w:lvl>
+  </w:abstractNum>
+  <w:abstractNum w:abstractNumId="1" w15:restartNumberingAfterBreak="0">
     <w:nsid w:val="15824730"/>
     <w:multiLevelType w:val="hybridMultilevel"/>
     <w:tmpl w:val="01B60072"/>
@@ -3301,7 +3736,7 @@
       </w:rPr>
     </w:lvl>
   </w:abstractNum>
-  <w:abstractNum w:abstractNumId="1" w15:restartNumberingAfterBreak="0">
+  <w:abstractNum w:abstractNumId="2" w15:restartNumberingAfterBreak="0">
     <w:nsid w:val="30347E40"/>
     <w:multiLevelType w:val="multilevel"/>
     <w:tmpl w:val="6278FF84"/>
@@ -3450,7 +3885,7 @@
       </w:rPr>
     </w:lvl>
   </w:abstractNum>
-  <w:abstractNum w:abstractNumId="2" w15:restartNumberingAfterBreak="0">
+  <w:abstractNum w:abstractNumId="3" w15:restartNumberingAfterBreak="0">
     <w:nsid w:val="376C5DC3"/>
     <w:multiLevelType w:val="hybridMultilevel"/>
     <w:tmpl w:val="B3C871BA"/>
@@ -3562,7 +3997,156 @@
       </w:rPr>
     </w:lvl>
   </w:abstractNum>
-  <w:abstractNum w:abstractNumId="3" w15:restartNumberingAfterBreak="0">
+  <w:abstractNum w:abstractNumId="4" w15:restartNumberingAfterBreak="0">
+    <w:nsid w:val="59C409D9"/>
+    <w:multiLevelType w:val="multilevel"/>
+    <w:tmpl w:val="0F30F706"/>
+    <w:lvl w:ilvl="0">
+      <w:start w:val="1"/>
+      <w:numFmt w:val="bullet"/>
+      <w:lvlText w:val=""/>
+      <w:lvlJc w:val="left"/>
+      <w:pPr>
+        <w:tabs>
+          <w:tab w:val="num" w:pos="360"/>
+        </w:tabs>
+        <w:ind w:left="360" w:hanging="360"/>
+      </w:pPr>
+      <w:rPr>
+        <w:rFonts w:ascii="Symbol" w:hAnsi="Symbol" w:hint="default"/>
+        <w:sz w:val="20"/>
+      </w:rPr>
+    </w:lvl>
+    <w:lvl w:ilvl="1">
+      <w:start w:val="1"/>
+      <w:numFmt w:val="bullet"/>
+      <w:lvlText w:val="o"/>
+      <w:lvlJc w:val="left"/>
+      <w:pPr>
+        <w:tabs>
+          <w:tab w:val="num" w:pos="1080"/>
+        </w:tabs>
+        <w:ind w:left="1080" w:hanging="360"/>
+      </w:pPr>
+      <w:rPr>
+        <w:rFonts w:ascii="Courier New" w:hAnsi="Courier New" w:hint="default"/>
+        <w:sz w:val="20"/>
+      </w:rPr>
+    </w:lvl>
+    <w:lvl w:ilvl="2">
+      <w:start w:val="1"/>
+      <w:numFmt w:val="bullet"/>
+      <w:lvlText w:val=""/>
+      <w:lvlJc w:val="left"/>
+      <w:pPr>
+        <w:tabs>
+          <w:tab w:val="num" w:pos="1800"/>
+        </w:tabs>
+        <w:ind w:left="1800" w:hanging="360"/>
+      </w:pPr>
+      <w:rPr>
+        <w:rFonts w:ascii="Wingdings" w:hAnsi="Wingdings" w:hint="default"/>
+        <w:sz w:val="20"/>
+      </w:rPr>
+    </w:lvl>
+    <w:lvl w:ilvl="3" w:tentative="1">
+      <w:start w:val="1"/>
+      <w:numFmt w:val="bullet"/>
+      <w:lvlText w:val=""/>
+      <w:lvlJc w:val="left"/>
+      <w:pPr>
+        <w:tabs>
+          <w:tab w:val="num" w:pos="2520"/>
+        </w:tabs>
+        <w:ind w:left="2520" w:hanging="360"/>
+      </w:pPr>
+      <w:rPr>
+        <w:rFonts w:ascii="Wingdings" w:hAnsi="Wingdings" w:hint="default"/>
+        <w:sz w:val="20"/>
+      </w:rPr>
+    </w:lvl>
+    <w:lvl w:ilvl="4" w:tentative="1">
+      <w:start w:val="1"/>
+      <w:numFmt w:val="bullet"/>
+      <w:lvlText w:val=""/>
+      <w:lvlJc w:val="left"/>
+      <w:pPr>
+        <w:tabs>
+          <w:tab w:val="num" w:pos="3240"/>
+        </w:tabs>
+        <w:ind w:left="3240" w:hanging="360"/>
+      </w:pPr>
+      <w:rPr>
+        <w:rFonts w:ascii="Wingdings" w:hAnsi="Wingdings" w:hint="default"/>
+        <w:sz w:val="20"/>
+      </w:rPr>
+    </w:lvl>
+    <w:lvl w:ilvl="5" w:tentative="1">
+      <w:start w:val="1"/>
+      <w:numFmt w:val="bullet"/>
+      <w:lvlText w:val=""/>
+      <w:lvlJc w:val="left"/>
+      <w:pPr>
+        <w:tabs>
+          <w:tab w:val="num" w:pos="3960"/>
+        </w:tabs>
+        <w:ind w:left="3960" w:hanging="360"/>
+      </w:pPr>
+      <w:rPr>
+        <w:rFonts w:ascii="Wingdings" w:hAnsi="Wingdings" w:hint="default"/>
+        <w:sz w:val="20"/>
+      </w:rPr>
+    </w:lvl>
+    <w:lvl w:ilvl="6" w:tentative="1">
+      <w:start w:val="1"/>
+      <w:numFmt w:val="bullet"/>
+      <w:lvlText w:val=""/>
+      <w:lvlJc w:val="left"/>
+      <w:pPr>
+        <w:tabs>
+          <w:tab w:val="num" w:pos="4680"/>
+        </w:tabs>
+        <w:ind w:left="4680" w:hanging="360"/>
+      </w:pPr>
+      <w:rPr>
+        <w:rFonts w:ascii="Wingdings" w:hAnsi="Wingdings" w:hint="default"/>
+        <w:sz w:val="20"/>
+      </w:rPr>
+    </w:lvl>
+    <w:lvl w:ilvl="7" w:tentative="1">
+      <w:start w:val="1"/>
+      <w:numFmt w:val="bullet"/>
+      <w:lvlText w:val=""/>
+      <w:lvlJc w:val="left"/>
+      <w:pPr>
+        <w:tabs>
+          <w:tab w:val="num" w:pos="5400"/>
+        </w:tabs>
+        <w:ind w:left="5400" w:hanging="360"/>
+      </w:pPr>
+      <w:rPr>
+        <w:rFonts w:ascii="Wingdings" w:hAnsi="Wingdings" w:hint="default"/>
+        <w:sz w:val="20"/>
+      </w:rPr>
+    </w:lvl>
+    <w:lvl w:ilvl="8" w:tentative="1">
+      <w:start w:val="1"/>
+      <w:numFmt w:val="bullet"/>
+      <w:lvlText w:val=""/>
+      <w:lvlJc w:val="left"/>
+      <w:pPr>
+        <w:tabs>
+          <w:tab w:val="num" w:pos="6120"/>
+        </w:tabs>
+        <w:ind w:left="6120" w:hanging="360"/>
+      </w:pPr>
+      <w:rPr>
+        <w:rFonts w:ascii="Wingdings" w:hAnsi="Wingdings" w:hint="default"/>
+        <w:sz w:val="20"/>
+      </w:rPr>
+    </w:lvl>
+  </w:abstractNum>
+  <w:abstractNum w:abstractNumId="5" w15:restartNumberingAfterBreak="0">
     <w:nsid w:val="7C494B70"/>
     <w:multiLevelType w:val="hybridMultilevel"/>
     <w:tmpl w:val="B344C44C"/>
@@ -3675,16 +4259,22 @@
     </w:lvl>
   </w:abstractNum>
   <w:num w:numId="1">
+    <w:abstractNumId w:val="2"/>
+  </w:num>
+  <w:num w:numId="2">
     <w:abstractNumId w:val="1"/>
   </w:num>
-  <w:num w:numId="2">
+  <w:num w:numId="3">
+    <w:abstractNumId w:val="3"/>
+  </w:num>
+  <w:num w:numId="4">
+    <w:abstractNumId w:val="5"/>
+  </w:num>
+  <w:num w:numId="5">
     <w:abstractNumId w:val="0"/>
   </w:num>
-  <w:num w:numId="3">
-    <w:abstractNumId w:val="2"/>
-  </w:num>
-  <w:num w:numId="4">
-    <w:abstractNumId w:val="3"/>
+  <w:num w:numId="6">
+    <w:abstractNumId w:val="4"/>
   </w:num>
 </w:numbering>
 </file>
@@ -4438,7 +5028,7 @@
 </file>
 
 <file path=customXml/itemProps1.xml><?xml version="1.0" encoding="utf-8"?>
-<ds:datastoreItem xmlns:ds="http://schemas.openxmlformats.org/officeDocument/2006/customXml" ds:itemID="{94C40536-02CD-9243-8818-AA5261BFB69A}">
+<ds:datastoreItem xmlns:ds="http://schemas.openxmlformats.org/officeDocument/2006/customXml" ds:itemID="{CC98372C-A8B4-284C-9211-B8E2EFECA7FA}">
   <ds:schemaRefs>
     <ds:schemaRef ds:uri="http://schemas.openxmlformats.org/officeDocument/2006/bibliography"/>
   </ds:schemaRefs>

</xml_diff>